<commit_message>
guardar anteproyecto en su carpeta y creación de la base de datos
</commit_message>
<xml_diff>
--- a/Anteproyecto-MotoCampeonas.docx
+++ b/Anteproyecto-MotoCampeonas.docx
@@ -100,6 +100,7 @@
     </w:p>
     <w:p/>
     <w:p/>
+    <w:p/>
     <w:p>
       <w:pPr>
         <w:pStyle w:val="Ttulo1"/>
@@ -109,6 +110,7 @@
       <w:bookmarkStart w:id="3" w:name="_4mywe1j8f2wk" w:colFirst="0" w:colLast="0"/>
       <w:bookmarkEnd w:id="3"/>
       <w:r>
+        <w:lastRenderedPageBreak/>
         <w:t>Tabla de contenidos</w:t>
       </w:r>
     </w:p>
@@ -955,23 +957,7 @@
                             <w:color w:val="000000"/>
                             <w:sz w:val="28"/>
                           </w:rPr>
-                          <w:t xml:space="preserve">Dispositivo final (pc, móvil, </w:t>
-                        </w:r>
-                        <w:proofErr w:type="spellStart"/>
-                        <w:r>
-                          <w:rPr>
-                            <w:color w:val="000000"/>
-                            <w:sz w:val="28"/>
-                          </w:rPr>
-                          <w:t>tablet</w:t>
-                        </w:r>
-                        <w:proofErr w:type="spellEnd"/>
-                        <w:r>
-                          <w:rPr>
-                            <w:color w:val="000000"/>
-                            <w:sz w:val="28"/>
-                          </w:rPr>
-                          <w:t>…)</w:t>
+                          <w:t>Dispositivo final (pc, móvil, tablet…)</w:t>
                         </w:r>
                       </w:p>
                     </w:txbxContent>
@@ -1107,213 +1093,180 @@
     </w:p>
     <w:p>
       <w:pPr>
+        <w:spacing w:line="240" w:lineRule="auto"/>
         <w:jc w:val="both"/>
         <w:rPr>
-          <w:rFonts w:ascii="Helvetica Neue" w:eastAsia="Helvetica Neue" w:hAnsi="Helvetica Neue" w:cs="Helvetica Neue"/>
+          <w:rFonts w:ascii="Times New Roman" w:eastAsia="Times New Roman" w:hAnsi="Times New Roman" w:cs="Times New Roman"/>
           <w:sz w:val="24"/>
           <w:szCs w:val="24"/>
-          <w:highlight w:val="yellow"/>
+          <w:lang w:val="es-ES"/>
         </w:rPr>
       </w:pPr>
       <w:r>
         <w:rPr>
-          <w:rFonts w:ascii="Helvetica Neue" w:eastAsia="Helvetica Neue" w:hAnsi="Helvetica Neue" w:cs="Helvetica Neue"/>
+          <w:rFonts w:ascii="Helvetica Neue" w:eastAsia="Times New Roman" w:hAnsi="Helvetica Neue" w:cs="Times New Roman"/>
+          <w:color w:val="000000"/>
           <w:sz w:val="24"/>
           <w:szCs w:val="24"/>
-          <w:highlight w:val="yellow"/>
+          <w:lang w:val="es-ES"/>
         </w:rPr>
-        <w:t>La aplicación estará disponible en la nube para que cualquier dispositivo móvil pueda descargarla e instalarla. En el caso de que haya tiempo y estén disponibles los recursos necesarios, se publicará la aplicación en las plataformas de descarga oficial de iOS (App Store) y Android (Play Store).</w:t>
-      </w:r>
-    </w:p>
-    <w:p>
-      <w:pPr>
+        <w:t>La aplicación estará disponible en local y en los repositorios en la nube necesarios para garantizar la gestión de cambios y avance del desarrollo del proyecto.</w:t>
+      </w:r>
+    </w:p>
+    <w:p>
+      <w:pPr>
+        <w:spacing w:line="240" w:lineRule="auto"/>
+        <w:rPr>
+          <w:rFonts w:ascii="Times New Roman" w:eastAsia="Times New Roman" w:hAnsi="Times New Roman" w:cs="Times New Roman"/>
+          <w:sz w:val="24"/>
+          <w:szCs w:val="24"/>
+          <w:lang w:val="es-ES"/>
+        </w:rPr>
+      </w:pPr>
+    </w:p>
+    <w:p>
+      <w:pPr>
+        <w:spacing w:line="240" w:lineRule="auto"/>
         <w:jc w:val="both"/>
         <w:rPr>
-          <w:rFonts w:ascii="Helvetica Neue" w:eastAsia="Helvetica Neue" w:hAnsi="Helvetica Neue" w:cs="Helvetica Neue"/>
+          <w:rFonts w:ascii="Times New Roman" w:eastAsia="Times New Roman" w:hAnsi="Times New Roman" w:cs="Times New Roman"/>
           <w:sz w:val="24"/>
           <w:szCs w:val="24"/>
-          <w:highlight w:val="yellow"/>
+          <w:lang w:val="es-ES"/>
         </w:rPr>
       </w:pPr>
-    </w:p>
-    <w:p>
-      <w:pPr>
+      <w:r>
+        <w:rPr>
+          <w:rFonts w:ascii="Helvetica Neue" w:eastAsia="Times New Roman" w:hAnsi="Helvetica Neue" w:cs="Times New Roman"/>
+          <w:color w:val="000000"/>
+          <w:sz w:val="24"/>
+          <w:szCs w:val="24"/>
+          <w:lang w:val="es-ES"/>
+        </w:rPr>
+        <w:t>La aplicación tendrá dos roles de usuarios principalmente:</w:t>
+      </w:r>
+    </w:p>
+    <w:p>
+      <w:pPr>
+        <w:numPr>
+          <w:ilvl w:val="0"/>
+          <w:numId w:val="3"/>
+        </w:numPr>
+        <w:spacing w:line="240" w:lineRule="auto"/>
+        <w:jc w:val="both"/>
+        <w:textAlignment w:val="baseline"/>
+        <w:rPr>
+          <w:rFonts w:ascii="Helvetica Neue" w:eastAsia="Times New Roman" w:hAnsi="Helvetica Neue" w:cs="Times New Roman"/>
+          <w:color w:val="000000"/>
+          <w:sz w:val="24"/>
+          <w:szCs w:val="24"/>
+          <w:lang w:val="es-ES"/>
+        </w:rPr>
+      </w:pPr>
+      <w:r>
+        <w:rPr>
+          <w:rFonts w:ascii="Helvetica Neue" w:eastAsia="Times New Roman" w:hAnsi="Helvetica Neue" w:cs="Times New Roman"/>
+          <w:color w:val="000000"/>
+          <w:sz w:val="24"/>
+          <w:szCs w:val="24"/>
+          <w:lang w:val="es-ES"/>
+        </w:rPr>
+        <w:t>El perfil de usuario de administración para gestionar y administrar la información publicada.</w:t>
+      </w:r>
+    </w:p>
+    <w:p>
+      <w:pPr>
+        <w:numPr>
+          <w:ilvl w:val="0"/>
+          <w:numId w:val="3"/>
+        </w:numPr>
+        <w:spacing w:line="240" w:lineRule="auto"/>
+        <w:jc w:val="both"/>
+        <w:textAlignment w:val="baseline"/>
+        <w:rPr>
+          <w:rFonts w:ascii="Helvetica Neue" w:eastAsia="Times New Roman" w:hAnsi="Helvetica Neue" w:cs="Times New Roman"/>
+          <w:color w:val="000000"/>
+          <w:sz w:val="24"/>
+          <w:szCs w:val="24"/>
+          <w:lang w:val="es-ES"/>
+        </w:rPr>
+      </w:pPr>
+      <w:r>
+        <w:rPr>
+          <w:rFonts w:ascii="Helvetica Neue" w:eastAsia="Times New Roman" w:hAnsi="Helvetica Neue" w:cs="Times New Roman"/>
+          <w:color w:val="000000"/>
+          <w:sz w:val="24"/>
+          <w:szCs w:val="24"/>
+          <w:lang w:val="es-ES"/>
+        </w:rPr>
+        <w:t>El perfil de usuario habitual para consultar la información y para la colaboración con las funcionalidades disponibles.</w:t>
+      </w:r>
+    </w:p>
+    <w:p>
+      <w:pPr>
+        <w:spacing w:line="240" w:lineRule="auto"/>
+        <w:rPr>
+          <w:rFonts w:ascii="Times New Roman" w:eastAsia="Times New Roman" w:hAnsi="Times New Roman" w:cs="Times New Roman"/>
+          <w:sz w:val="24"/>
+          <w:szCs w:val="24"/>
+          <w:lang w:val="es-ES"/>
+        </w:rPr>
+      </w:pPr>
+    </w:p>
+    <w:p>
+      <w:pPr>
+        <w:spacing w:line="240" w:lineRule="auto"/>
         <w:jc w:val="both"/>
         <w:rPr>
-          <w:rFonts w:ascii="Helvetica Neue" w:eastAsia="Helvetica Neue" w:hAnsi="Helvetica Neue" w:cs="Helvetica Neue"/>
+          <w:rFonts w:ascii="Times New Roman" w:eastAsia="Times New Roman" w:hAnsi="Times New Roman" w:cs="Times New Roman"/>
           <w:sz w:val="24"/>
           <w:szCs w:val="24"/>
-          <w:highlight w:val="yellow"/>
+          <w:lang w:val="es-ES"/>
         </w:rPr>
       </w:pPr>
       <w:r>
         <w:rPr>
-          <w:rFonts w:ascii="Helvetica Neue" w:eastAsia="Helvetica Neue" w:hAnsi="Helvetica Neue" w:cs="Helvetica Neue"/>
+          <w:rFonts w:ascii="Helvetica Neue" w:eastAsia="Times New Roman" w:hAnsi="Helvetica Neue" w:cs="Times New Roman"/>
+          <w:color w:val="000000"/>
           <w:sz w:val="24"/>
           <w:szCs w:val="24"/>
-          <w:highlight w:val="yellow"/>
+          <w:lang w:val="es-ES"/>
         </w:rPr>
-        <w:t>La aplicación tendrá dos roles de usuarios:</w:t>
-      </w:r>
-    </w:p>
-    <w:p>
-      <w:pPr>
-        <w:numPr>
-          <w:ilvl w:val="0"/>
-          <w:numId w:val="2"/>
-        </w:numPr>
+        <w:t>En función del tiempo disponible y las necesidades técnico organizativas que se presenten durante el avance de la aplicación, se añadirán más roles.</w:t>
+      </w:r>
+    </w:p>
+    <w:p>
+      <w:pPr>
+        <w:spacing w:line="240" w:lineRule="auto"/>
+        <w:rPr>
+          <w:rFonts w:ascii="Times New Roman" w:eastAsia="Times New Roman" w:hAnsi="Times New Roman" w:cs="Times New Roman"/>
+          <w:sz w:val="24"/>
+          <w:szCs w:val="24"/>
+          <w:lang w:val="es-ES"/>
+        </w:rPr>
+      </w:pPr>
+    </w:p>
+    <w:p>
+      <w:pPr>
+        <w:spacing w:line="240" w:lineRule="auto"/>
         <w:jc w:val="both"/>
         <w:rPr>
+          <w:rFonts w:ascii="Times New Roman" w:eastAsia="Times New Roman" w:hAnsi="Times New Roman" w:cs="Times New Roman"/>
           <w:sz w:val="24"/>
           <w:szCs w:val="24"/>
-          <w:highlight w:val="yellow"/>
+          <w:lang w:val="es-ES"/>
         </w:rPr>
       </w:pPr>
       <w:r>
         <w:rPr>
-          <w:rFonts w:ascii="Helvetica Neue" w:eastAsia="Helvetica Neue" w:hAnsi="Helvetica Neue" w:cs="Helvetica Neue"/>
+          <w:rFonts w:ascii="Helvetica Neue" w:eastAsia="Times New Roman" w:hAnsi="Helvetica Neue" w:cs="Times New Roman"/>
+          <w:color w:val="000000"/>
           <w:sz w:val="24"/>
           <w:szCs w:val="24"/>
-          <w:highlight w:val="yellow"/>
+          <w:lang w:val="es-ES"/>
         </w:rPr>
-        <w:t>El perfil de usuario de administración (bibliotecario) para gestionar el filtrado de los usuarios registrados y los libros que se publicarán.</w:t>
-      </w:r>
-    </w:p>
-    <w:p>
-      <w:pPr>
-        <w:numPr>
-          <w:ilvl w:val="0"/>
-          <w:numId w:val="2"/>
-        </w:numPr>
-        <w:jc w:val="both"/>
-        <w:rPr>
-          <w:sz w:val="24"/>
-          <w:szCs w:val="24"/>
-          <w:highlight w:val="yellow"/>
-        </w:rPr>
-      </w:pPr>
-      <w:r>
-        <w:rPr>
-          <w:rFonts w:ascii="Helvetica Neue" w:eastAsia="Helvetica Neue" w:hAnsi="Helvetica Neue" w:cs="Helvetica Neue"/>
-          <w:sz w:val="24"/>
-          <w:szCs w:val="24"/>
-          <w:highlight w:val="yellow"/>
-        </w:rPr>
-        <w:t>El perfil de usuario habitual (estudiantes) para descargar los libros que necesite para el estudio y cargar nuevos libros que son propuestos para publicar.</w:t>
-      </w:r>
-    </w:p>
-    <w:p>
-      <w:pPr>
-        <w:jc w:val="both"/>
-        <w:rPr>
-          <w:rFonts w:ascii="Helvetica Neue" w:eastAsia="Helvetica Neue" w:hAnsi="Helvetica Neue" w:cs="Helvetica Neue"/>
-          <w:sz w:val="24"/>
-          <w:szCs w:val="24"/>
-          <w:highlight w:val="yellow"/>
-        </w:rPr>
-      </w:pPr>
-    </w:p>
-    <w:p>
-      <w:pPr>
-        <w:jc w:val="both"/>
-        <w:rPr>
-          <w:rFonts w:ascii="Helvetica Neue" w:eastAsia="Helvetica Neue" w:hAnsi="Helvetica Neue" w:cs="Helvetica Neue"/>
-          <w:sz w:val="24"/>
-          <w:szCs w:val="24"/>
-          <w:highlight w:val="yellow"/>
-        </w:rPr>
-      </w:pPr>
-      <w:r>
-        <w:rPr>
-          <w:rFonts w:ascii="Helvetica Neue" w:eastAsia="Helvetica Neue" w:hAnsi="Helvetica Neue" w:cs="Helvetica Neue"/>
-          <w:sz w:val="24"/>
-          <w:szCs w:val="24"/>
-          <w:highlight w:val="yellow"/>
-        </w:rPr>
-        <w:t>La aplicación tendrá un sistema automático para gestionar las notificaciones entre el usuario, el bibliotecario y la aplicación. También estarán disponibles los datos de contacto del bibliotecario en caso de que el estudiante tenga alguna duda. En función del tiempo disponible y las necesidades funcionales que se presenten durante el avance de la aplicación, se añadirán más roles.</w:t>
-      </w:r>
-    </w:p>
-    <w:p>
-      <w:pPr>
-        <w:jc w:val="both"/>
-        <w:rPr>
-          <w:rFonts w:ascii="Helvetica Neue" w:eastAsia="Helvetica Neue" w:hAnsi="Helvetica Neue" w:cs="Helvetica Neue"/>
-          <w:sz w:val="24"/>
-          <w:szCs w:val="24"/>
-          <w:highlight w:val="yellow"/>
-        </w:rPr>
-      </w:pPr>
-    </w:p>
-    <w:p>
-      <w:pPr>
-        <w:jc w:val="both"/>
-        <w:rPr>
-          <w:rFonts w:ascii="Helvetica Neue" w:eastAsia="Helvetica Neue" w:hAnsi="Helvetica Neue" w:cs="Helvetica Neue"/>
-          <w:sz w:val="24"/>
-          <w:szCs w:val="24"/>
-          <w:highlight w:val="yellow"/>
-        </w:rPr>
-      </w:pPr>
-      <w:r>
-        <w:rPr>
-          <w:rFonts w:ascii="Helvetica Neue" w:eastAsia="Helvetica Neue" w:hAnsi="Helvetica Neue" w:cs="Helvetica Neue"/>
-          <w:sz w:val="24"/>
-          <w:szCs w:val="24"/>
-          <w:highlight w:val="yellow"/>
-        </w:rPr>
-        <w:t xml:space="preserve">Dependiendo del proveedor en la nube que se seleccione, habrá que estudiar las </w:t>
-      </w:r>
-      <w:proofErr w:type="spellStart"/>
-      <w:r>
-        <w:rPr>
-          <w:rFonts w:ascii="Helvetica Neue" w:eastAsia="Helvetica Neue" w:hAnsi="Helvetica Neue" w:cs="Helvetica Neue"/>
-          <w:sz w:val="24"/>
-          <w:szCs w:val="24"/>
-          <w:highlight w:val="yellow"/>
-        </w:rPr>
-        <w:t>APIs</w:t>
-      </w:r>
-      <w:proofErr w:type="spellEnd"/>
-      <w:r>
-        <w:rPr>
-          <w:rFonts w:ascii="Helvetica Neue" w:eastAsia="Helvetica Neue" w:hAnsi="Helvetica Neue" w:cs="Helvetica Neue"/>
-          <w:sz w:val="24"/>
-          <w:szCs w:val="24"/>
-          <w:highlight w:val="yellow"/>
-        </w:rPr>
-        <w:t xml:space="preserve"> correspondientes para las conexiones necesarias (por </w:t>
-      </w:r>
-      <w:proofErr w:type="gramStart"/>
-      <w:r>
-        <w:rPr>
-          <w:rFonts w:ascii="Helvetica Neue" w:eastAsia="Helvetica Neue" w:hAnsi="Helvetica Neue" w:cs="Helvetica Neue"/>
-          <w:sz w:val="24"/>
-          <w:szCs w:val="24"/>
-          <w:highlight w:val="yellow"/>
-        </w:rPr>
-        <w:t>ejemplo</w:t>
-      </w:r>
-      <w:proofErr w:type="gramEnd"/>
-      <w:r>
-        <w:rPr>
-          <w:rFonts w:ascii="Helvetica Neue" w:eastAsia="Helvetica Neue" w:hAnsi="Helvetica Neue" w:cs="Helvetica Neue"/>
-          <w:sz w:val="24"/>
-          <w:szCs w:val="24"/>
-          <w:highlight w:val="yellow"/>
-        </w:rPr>
-        <w:t xml:space="preserve"> aplicación - base de datos) y los servicios disponibles (almacenamiento, usuarios, etc.). Además, si la infraestructura en la nube es de tipo PaaS no sería necesario desplegar/instalar todos los servicios necesarios (máquina virtual, servidor web, base de datos, etc.) como sí ocurre en una arquitectura IaaS. </w:t>
-      </w:r>
-    </w:p>
-    <w:p>
-      <w:pPr>
-        <w:shd w:val="clear" w:color="auto" w:fill="FFFFFF"/>
-        <w:spacing w:before="200" w:after="200"/>
-        <w:rPr>
-          <w:rFonts w:ascii="Verdana" w:eastAsia="Verdana" w:hAnsi="Verdana" w:cs="Verdana"/>
-          <w:color w:val="500050"/>
-          <w:highlight w:val="yellow"/>
-        </w:rPr>
-      </w:pPr>
+        <w:t xml:space="preserve">Dependiendo de la base de datos que se seleccione, habrá que estudiar las conexiones necesarias aplicación - base de datos y los servicios disponibles (almacenamiento, usuarios, etc.). </w:t>
+      </w:r>
     </w:p>
     <w:p>
       <w:pPr>
@@ -1448,6 +1401,155 @@
 <file path=word/numbering.xml><?xml version="1.0" encoding="utf-8"?>
 <w:numbering xmlns:wpc="http://schemas.microsoft.com/office/word/2010/wordprocessingCanvas" xmlns:cx="http://schemas.microsoft.com/office/drawing/2014/chartex" xmlns:cx1="http://schemas.microsoft.com/office/drawing/2015/9/8/chartex" xmlns:cx2="http://schemas.microsoft.com/office/drawing/2015/10/21/chartex" xmlns:cx3="http://schemas.microsoft.com/office/drawing/2016/5/9/chartex" xmlns:cx4="http://schemas.microsoft.com/office/drawing/2016/5/10/chartex" xmlns:cx5="http://schemas.microsoft.com/office/drawing/2016/5/11/chartex" xmlns:cx6="http://schemas.microsoft.com/office/drawing/2016/5/12/chartex" xmlns:cx7="http://schemas.microsoft.com/office/drawing/2016/5/13/chartex" xmlns:cx8="http://schemas.microsoft.com/office/drawing/2016/5/14/chartex" xmlns:mc="http://schemas.openxmlformats.org/markup-compatibility/2006" xmlns:aink="http://schemas.microsoft.com/office/drawing/2016/ink" xmlns:am3d="http://schemas.microsoft.com/office/drawing/2017/model3d" xmlns:o="urn:schemas-microsoft-com:office:office" xmlns:oel="http://schemas.microsoft.com/office/2019/extlst" xmlns:r="http://schemas.openxmlformats.org/officeDocument/2006/relationships" xmlns:m="http://schemas.openxmlformats.org/officeDocument/2006/math" xmlns:v="urn:schemas-microsoft-com:vml" xmlns:wp14="http://schemas.microsoft.com/office/word/2010/wordprocessingDrawing" xmlns:wp="http://schemas.openxmlformats.org/drawingml/2006/wordprocessingDrawing" xmlns:w10="urn:schemas-microsoft-com:office:word" xmlns:w="http://schemas.openxmlformats.org/wordprocessingml/2006/main" xmlns:w14="http://schemas.microsoft.com/office/word/2010/wordml" xmlns:w15="http://schemas.microsoft.com/office/word/2012/wordml" xmlns:w16cex="http://schemas.microsoft.com/office/word/2018/wordml/cex" xmlns:w16cid="http://schemas.microsoft.com/office/word/2016/wordml/cid" xmlns:w16="http://schemas.microsoft.com/office/word/2018/wordml" xmlns:w16sdtdh="http://schemas.microsoft.com/office/word/2020/wordml/sdtdatahash" xmlns:w16se="http://schemas.microsoft.com/office/word/2015/wordml/symex" xmlns:wpg="http://schemas.microsoft.com/office/word/2010/wordprocessingGroup" xmlns:wpi="http://schemas.microsoft.com/office/word/2010/wordprocessingInk" xmlns:wne="http://schemas.microsoft.com/office/word/2006/wordml" xmlns:wps="http://schemas.microsoft.com/office/word/2010/wordprocessingShape" mc:Ignorable="w14 w15 w16se w16cid w16 w16cex w16sdtdh wp14">
   <w:abstractNum w:abstractNumId="0" w15:restartNumberingAfterBreak="0">
+    <w:nsid w:val="19AA437B"/>
+    <w:multiLevelType w:val="multilevel"/>
+    <w:tmpl w:val="EFA89C5C"/>
+    <w:lvl w:ilvl="0">
+      <w:start w:val="1"/>
+      <w:numFmt w:val="bullet"/>
+      <w:lvlText w:val=""/>
+      <w:lvlJc w:val="left"/>
+      <w:pPr>
+        <w:tabs>
+          <w:tab w:val="num" w:pos="720"/>
+        </w:tabs>
+        <w:ind w:left="720" w:hanging="360"/>
+      </w:pPr>
+      <w:rPr>
+        <w:rFonts w:ascii="Symbol" w:hAnsi="Symbol" w:hint="default"/>
+        <w:sz w:val="20"/>
+      </w:rPr>
+    </w:lvl>
+    <w:lvl w:ilvl="1" w:tentative="1">
+      <w:start w:val="1"/>
+      <w:numFmt w:val="bullet"/>
+      <w:lvlText w:val="o"/>
+      <w:lvlJc w:val="left"/>
+      <w:pPr>
+        <w:tabs>
+          <w:tab w:val="num" w:pos="1440"/>
+        </w:tabs>
+        <w:ind w:left="1440" w:hanging="360"/>
+      </w:pPr>
+      <w:rPr>
+        <w:rFonts w:ascii="Courier New" w:hAnsi="Courier New" w:hint="default"/>
+        <w:sz w:val="20"/>
+      </w:rPr>
+    </w:lvl>
+    <w:lvl w:ilvl="2" w:tentative="1">
+      <w:start w:val="1"/>
+      <w:numFmt w:val="bullet"/>
+      <w:lvlText w:val=""/>
+      <w:lvlJc w:val="left"/>
+      <w:pPr>
+        <w:tabs>
+          <w:tab w:val="num" w:pos="2160"/>
+        </w:tabs>
+        <w:ind w:left="2160" w:hanging="360"/>
+      </w:pPr>
+      <w:rPr>
+        <w:rFonts w:ascii="Wingdings" w:hAnsi="Wingdings" w:hint="default"/>
+        <w:sz w:val="20"/>
+      </w:rPr>
+    </w:lvl>
+    <w:lvl w:ilvl="3" w:tentative="1">
+      <w:start w:val="1"/>
+      <w:numFmt w:val="bullet"/>
+      <w:lvlText w:val=""/>
+      <w:lvlJc w:val="left"/>
+      <w:pPr>
+        <w:tabs>
+          <w:tab w:val="num" w:pos="2880"/>
+        </w:tabs>
+        <w:ind w:left="2880" w:hanging="360"/>
+      </w:pPr>
+      <w:rPr>
+        <w:rFonts w:ascii="Wingdings" w:hAnsi="Wingdings" w:hint="default"/>
+        <w:sz w:val="20"/>
+      </w:rPr>
+    </w:lvl>
+    <w:lvl w:ilvl="4" w:tentative="1">
+      <w:start w:val="1"/>
+      <w:numFmt w:val="bullet"/>
+      <w:lvlText w:val=""/>
+      <w:lvlJc w:val="left"/>
+      <w:pPr>
+        <w:tabs>
+          <w:tab w:val="num" w:pos="3600"/>
+        </w:tabs>
+        <w:ind w:left="3600" w:hanging="360"/>
+      </w:pPr>
+      <w:rPr>
+        <w:rFonts w:ascii="Wingdings" w:hAnsi="Wingdings" w:hint="default"/>
+        <w:sz w:val="20"/>
+      </w:rPr>
+    </w:lvl>
+    <w:lvl w:ilvl="5" w:tentative="1">
+      <w:start w:val="1"/>
+      <w:numFmt w:val="bullet"/>
+      <w:lvlText w:val=""/>
+      <w:lvlJc w:val="left"/>
+      <w:pPr>
+        <w:tabs>
+          <w:tab w:val="num" w:pos="4320"/>
+        </w:tabs>
+        <w:ind w:left="4320" w:hanging="360"/>
+      </w:pPr>
+      <w:rPr>
+        <w:rFonts w:ascii="Wingdings" w:hAnsi="Wingdings" w:hint="default"/>
+        <w:sz w:val="20"/>
+      </w:rPr>
+    </w:lvl>
+    <w:lvl w:ilvl="6" w:tentative="1">
+      <w:start w:val="1"/>
+      <w:numFmt w:val="bullet"/>
+      <w:lvlText w:val=""/>
+      <w:lvlJc w:val="left"/>
+      <w:pPr>
+        <w:tabs>
+          <w:tab w:val="num" w:pos="5040"/>
+        </w:tabs>
+        <w:ind w:left="5040" w:hanging="360"/>
+      </w:pPr>
+      <w:rPr>
+        <w:rFonts w:ascii="Wingdings" w:hAnsi="Wingdings" w:hint="default"/>
+        <w:sz w:val="20"/>
+      </w:rPr>
+    </w:lvl>
+    <w:lvl w:ilvl="7" w:tentative="1">
+      <w:start w:val="1"/>
+      <w:numFmt w:val="bullet"/>
+      <w:lvlText w:val=""/>
+      <w:lvlJc w:val="left"/>
+      <w:pPr>
+        <w:tabs>
+          <w:tab w:val="num" w:pos="5760"/>
+        </w:tabs>
+        <w:ind w:left="5760" w:hanging="360"/>
+      </w:pPr>
+      <w:rPr>
+        <w:rFonts w:ascii="Wingdings" w:hAnsi="Wingdings" w:hint="default"/>
+        <w:sz w:val="20"/>
+      </w:rPr>
+    </w:lvl>
+    <w:lvl w:ilvl="8" w:tentative="1">
+      <w:start w:val="1"/>
+      <w:numFmt w:val="bullet"/>
+      <w:lvlText w:val=""/>
+      <w:lvlJc w:val="left"/>
+      <w:pPr>
+        <w:tabs>
+          <w:tab w:val="num" w:pos="6480"/>
+        </w:tabs>
+        <w:ind w:left="6480" w:hanging="360"/>
+      </w:pPr>
+      <w:rPr>
+        <w:rFonts w:ascii="Wingdings" w:hAnsi="Wingdings" w:hint="default"/>
+        <w:sz w:val="20"/>
+      </w:rPr>
+    </w:lvl>
+  </w:abstractNum>
+  <w:abstractNum w:abstractNumId="1" w15:restartNumberingAfterBreak="0">
     <w:nsid w:val="7ACA5FAA"/>
     <w:multiLevelType w:val="multilevel"/>
     <w:tmpl w:val="790C5A2C"/>
@@ -1560,7 +1662,7 @@
       </w:rPr>
     </w:lvl>
   </w:abstractNum>
-  <w:abstractNum w:abstractNumId="1" w15:restartNumberingAfterBreak="0">
+  <w:abstractNum w:abstractNumId="2" w15:restartNumberingAfterBreak="0">
     <w:nsid w:val="7C9B0945"/>
     <w:multiLevelType w:val="multilevel"/>
     <w:tmpl w:val="B9DCB308"/>
@@ -1673,10 +1775,13 @@
     </w:lvl>
   </w:abstractNum>
   <w:num w:numId="1" w16cid:durableId="90590898">
-    <w:abstractNumId w:val="0"/>
+    <w:abstractNumId w:val="1"/>
   </w:num>
   <w:num w:numId="2" w16cid:durableId="738208906">
-    <w:abstractNumId w:val="1"/>
+    <w:abstractNumId w:val="2"/>
+  </w:num>
+  <w:num w:numId="3" w16cid:durableId="122431153">
+    <w:abstractNumId w:val="0"/>
   </w:num>
 </w:numbering>
 </file>
@@ -2264,6 +2369,23 @@
       <w:szCs w:val="30"/>
     </w:rPr>
   </w:style>
+  <w:style w:type="paragraph" w:styleId="NormalWeb">
+    <w:name w:val="Normal (Web)"/>
+    <w:basedOn w:val="Normal"/>
+    <w:uiPriority w:val="99"/>
+    <w:semiHidden/>
+    <w:unhideWhenUsed/>
+    <w:rsid w:val="006C76C2"/>
+    <w:pPr>
+      <w:spacing w:before="100" w:beforeAutospacing="1" w:after="100" w:afterAutospacing="1" w:line="240" w:lineRule="auto"/>
+    </w:pPr>
+    <w:rPr>
+      <w:rFonts w:ascii="Times New Roman" w:eastAsia="Times New Roman" w:hAnsi="Times New Roman" w:cs="Times New Roman"/>
+      <w:sz w:val="24"/>
+      <w:szCs w:val="24"/>
+      <w:lang w:val="es-ES"/>
+    </w:rPr>
+  </w:style>
 </w:styles>
 </file>
 

</xml_diff>